<commit_message>
Schlampig Coaching und Teammeeting dokumentiert
</commit_message>
<xml_diff>
--- a/Protokolle/KW 44/Coaching 3.11.docx
+++ b/Protokolle/KW 44/Coaching 3.11.docx
@@ -106,25 +106,19 @@
               <w:t xml:space="preserve">.10.2016, </w:t>
             </w:r>
             <w:r>
-              <w:t>15</w:t>
+              <w:t>14:10</w:t>
+            </w:r>
+            <w:r>
+              <w:t xml:space="preserve"> – </w:t>
+            </w:r>
+            <w:r>
+              <w:t>14</w:t>
             </w:r>
             <w:r>
               <w:t>:</w:t>
             </w:r>
             <w:r>
-              <w:t>25</w:t>
-            </w:r>
-            <w:r>
-              <w:t xml:space="preserve"> – </w:t>
-            </w:r>
-            <w:r>
-              <w:t>16</w:t>
-            </w:r>
-            <w:r>
-              <w:t>:</w:t>
-            </w:r>
-            <w:r>
-              <w:t>0</w:t>
+              <w:t>5</w:t>
             </w:r>
             <w:r>
               <w:t>0</w:t>
@@ -178,6 +172,8 @@
             <w:r>
               <w:t>Coaching</w:t>
             </w:r>
+            <w:bookmarkStart w:id="0" w:name="_GoBack"/>
+            <w:bookmarkEnd w:id="0"/>
           </w:p>
         </w:tc>
       </w:tr>
@@ -461,11 +457,11 @@
             <w:pPr>
               <w:pStyle w:val="Heading2"/>
             </w:pPr>
-            <w:bookmarkStart w:id="0" w:name="MinuteTopic"/>
+            <w:bookmarkStart w:id="1" w:name="MinuteTopic"/>
             <w:r>
               <w:t>Tagungsordnungspunkte</w:t>
             </w:r>
-            <w:bookmarkEnd w:id="0"/>
+            <w:bookmarkEnd w:id="1"/>
           </w:p>
         </w:tc>
       </w:tr>
@@ -490,9 +486,9 @@
             <w:pPr>
               <w:pStyle w:val="berschriftinGrobuchstaben"/>
             </w:pPr>
-            <w:bookmarkStart w:id="1" w:name="MinuteItems"/>
-            <w:bookmarkStart w:id="2" w:name="MinuteTopicSection"/>
-            <w:bookmarkEnd w:id="1"/>
+            <w:bookmarkStart w:id="2" w:name="MinuteItems"/>
+            <w:bookmarkStart w:id="3" w:name="MinuteTopicSection"/>
+            <w:bookmarkEnd w:id="2"/>
             <w:r>
               <w:t>Thema</w:t>
             </w:r>
@@ -873,7 +869,19 @@
             <w:shd w:val="clear" w:color="auto" w:fill="auto"/>
             <w:vAlign w:val="center"/>
           </w:tcPr>
-          <w:p/>
+          <w:p>
+            <w:r>
+              <w:t xml:space="preserve">Probleme </w:t>
+            </w:r>
+            <w:proofErr w:type="spellStart"/>
+            <w:r>
+              <w:t>ZigBee</w:t>
+            </w:r>
+            <w:proofErr w:type="spellEnd"/>
+            <w:r>
+              <w:t xml:space="preserve"> lesen / Schreiben</w:t>
+            </w:r>
+          </w:p>
         </w:tc>
       </w:tr>
       <w:tr>
@@ -894,7 +902,16 @@
             <w:shd w:val="clear" w:color="auto" w:fill="auto"/>
             <w:vAlign w:val="center"/>
           </w:tcPr>
-          <w:p/>
+          <w:p>
+            <w:r>
+              <w:t xml:space="preserve">Read / Senden mach </w:t>
+            </w:r>
+            <w:proofErr w:type="spellStart"/>
+            <w:r>
+              <w:t>probleme</w:t>
+            </w:r>
+            <w:proofErr w:type="spellEnd"/>
+          </w:p>
         </w:tc>
       </w:tr>
       <w:tr>
@@ -915,7 +932,95 @@
             <w:shd w:val="clear" w:color="auto" w:fill="auto"/>
             <w:vAlign w:val="center"/>
           </w:tcPr>
-          <w:p/>
+          <w:p>
+            <w:proofErr w:type="spellStart"/>
+            <w:r>
+              <w:t>SendTX</w:t>
+            </w:r>
+            <w:proofErr w:type="spellEnd"/>
+            <w:r>
+              <w:t xml:space="preserve"> und </w:t>
+            </w:r>
+            <w:proofErr w:type="spellStart"/>
+            <w:r>
+              <w:t>ReceiveRX</w:t>
+            </w:r>
+            <w:proofErr w:type="spellEnd"/>
+            <w:r>
+              <w:t xml:space="preserve"> </w:t>
+            </w:r>
+            <w:proofErr w:type="spellStart"/>
+            <w:r>
+              <w:t>beispiele</w:t>
+            </w:r>
+            <w:proofErr w:type="spellEnd"/>
+            <w:r>
+              <w:t xml:space="preserve"> CC2650 </w:t>
+            </w:r>
+            <w:proofErr w:type="spellStart"/>
+            <w:r>
+              <w:t>beispiele</w:t>
+            </w:r>
+            <w:proofErr w:type="spellEnd"/>
+            <w:r>
+              <w:t xml:space="preserve"> find schwer auffindbar</w:t>
+            </w:r>
+          </w:p>
+          <w:p>
+            <w:proofErr w:type="spellStart"/>
+            <w:r>
+              <w:t>RF.h</w:t>
+            </w:r>
+            <w:proofErr w:type="spellEnd"/>
+            <w:r>
+              <w:t xml:space="preserve"> =&gt; </w:t>
+            </w:r>
+            <w:proofErr w:type="spellStart"/>
+            <w:r>
+              <w:t>singlemode</w:t>
+            </w:r>
+            <w:proofErr w:type="spellEnd"/>
+            <w:r>
+              <w:t xml:space="preserve"> </w:t>
+            </w:r>
+            <w:proofErr w:type="spellStart"/>
+            <w:r>
+              <w:t>bzw</w:t>
+            </w:r>
+            <w:proofErr w:type="spellEnd"/>
+            <w:r>
+              <w:t xml:space="preserve"> </w:t>
+            </w:r>
+            <w:proofErr w:type="spellStart"/>
+            <w:r>
+              <w:t>multimode</w:t>
+            </w:r>
+            <w:proofErr w:type="spellEnd"/>
+            <w:r>
+              <w:t xml:space="preserve"> -&gt; eventuell im </w:t>
+            </w:r>
+            <w:proofErr w:type="spellStart"/>
+            <w:r>
+              <w:t>makefile</w:t>
+            </w:r>
+            <w:proofErr w:type="spellEnd"/>
+            <w:r>
+              <w:t xml:space="preserve"> =&gt; #</w:t>
+            </w:r>
+            <w:proofErr w:type="spellStart"/>
+            <w:r>
+              <w:t>ifdef</w:t>
+            </w:r>
+            <w:proofErr w:type="spellEnd"/>
+            <w:r>
+              <w:t xml:space="preserve"> irgendwo vorhanden?</w:t>
+            </w:r>
+          </w:p>
+          <w:p>
+            <w:r>
+              <w:t xml:space="preserve">Wir wollen eher nur als </w:t>
+            </w:r>
+          </w:p>
         </w:tc>
       </w:tr>
       <w:tr>
@@ -1043,7 +1148,14 @@
             <w:shd w:val="clear" w:color="auto" w:fill="auto"/>
             <w:vAlign w:val="center"/>
           </w:tcPr>
-          <w:p/>
+          <w:p>
+            <w:r>
+              <w:t>Probleme mit CC25</w:t>
+            </w:r>
+            <w:r>
+              <w:t>31</w:t>
+            </w:r>
+          </w:p>
         </w:tc>
       </w:tr>
       <w:tr>
@@ -1065,8 +1177,28 @@
             <w:vAlign w:val="center"/>
           </w:tcPr>
           <w:p>
-            <w:bookmarkStart w:id="3" w:name="_GoBack"/>
-            <w:bookmarkEnd w:id="3"/>
+            <w:r>
+              <w:t xml:space="preserve">Sollte grundsätzlich als </w:t>
+            </w:r>
+            <w:proofErr w:type="spellStart"/>
+            <w:r>
+              <w:t>COMPort</w:t>
+            </w:r>
+            <w:proofErr w:type="spellEnd"/>
+            <w:r>
+              <w:t xml:space="preserve"> verfügbar sein. Flaschen nicht möglich</w:t>
+            </w:r>
+            <w:r>
+              <w:t xml:space="preserve"> da kein gerät vorhanden. CC2531 bisher nur als </w:t>
+            </w:r>
+            <w:proofErr w:type="spellStart"/>
+            <w:r>
+              <w:t>PacketSniffer</w:t>
+            </w:r>
+            <w:proofErr w:type="spellEnd"/>
+            <w:r>
+              <w:t xml:space="preserve"> verwendet</w:t>
+            </w:r>
           </w:p>
         </w:tc>
       </w:tr>
@@ -1218,7 +1350,7 @@
           </w:tcPr>
           <w:p>
             <w:r>
-              <w:t>[THEMA]</w:t>
+              <w:t>Serverstand</w:t>
             </w:r>
           </w:p>
         </w:tc>
@@ -1241,7 +1373,202 @@
             <w:shd w:val="clear" w:color="auto" w:fill="auto"/>
             <w:vAlign w:val="center"/>
           </w:tcPr>
-          <w:p/>
+          <w:p>
+            <w:r>
+              <w:t>Server läuft:</w:t>
+            </w:r>
+          </w:p>
+          <w:p>
+            <w:proofErr w:type="spellStart"/>
+            <w:r>
+              <w:t>Berechner</w:t>
+            </w:r>
+            <w:proofErr w:type="spellEnd"/>
+            <w:r>
+              <w:t xml:space="preserve"> funktioniert – </w:t>
+            </w:r>
+            <w:proofErr w:type="spellStart"/>
+            <w:r>
+              <w:t>koordinate</w:t>
+            </w:r>
+            <w:proofErr w:type="spellEnd"/>
+            <w:r>
+              <w:t xml:space="preserve"> in </w:t>
+            </w:r>
+            <w:proofErr w:type="spellStart"/>
+            <w:r>
+              <w:t>in</w:t>
+            </w:r>
+            <w:proofErr w:type="spellEnd"/>
+            <w:r>
+              <w:t xml:space="preserve"> QUEUE</w:t>
+            </w:r>
+          </w:p>
+          <w:p>
+            <w:r>
+              <w:t xml:space="preserve">Schicht die </w:t>
+            </w:r>
+            <w:proofErr w:type="spellStart"/>
+            <w:r>
+              <w:t>katesische</w:t>
+            </w:r>
+            <w:proofErr w:type="spellEnd"/>
+            <w:r>
+              <w:t xml:space="preserve"> in reale konvertieren =&gt; berechnet </w:t>
+            </w:r>
+            <w:proofErr w:type="spellStart"/>
+            <w:r>
+              <w:t>stellwinkel</w:t>
+            </w:r>
+            <w:proofErr w:type="spellEnd"/>
+          </w:p>
+          <w:p>
+            <w:proofErr w:type="spellStart"/>
+            <w:r>
+              <w:t>Blocking</w:t>
+            </w:r>
+            <w:proofErr w:type="spellEnd"/>
+            <w:r>
+              <w:t xml:space="preserve"> Queue =&gt; </w:t>
+            </w:r>
+            <w:proofErr w:type="spellStart"/>
+            <w:r>
+              <w:t>producer</w:t>
+            </w:r>
+            <w:proofErr w:type="spellEnd"/>
+            <w:r>
+              <w:t xml:space="preserve"> kann nicht weiter machen bis </w:t>
+            </w:r>
+            <w:proofErr w:type="spellStart"/>
+            <w:r>
+              <w:t>producer</w:t>
+            </w:r>
+            <w:proofErr w:type="spellEnd"/>
+            <w:r>
+              <w:t xml:space="preserve"> fertig ist</w:t>
+            </w:r>
+          </w:p>
+          <w:p>
+            <w:r>
+              <w:t xml:space="preserve">Patrik: kann bis zu 10 </w:t>
+            </w:r>
+            <w:proofErr w:type="spellStart"/>
+            <w:r>
+              <w:t>ms</w:t>
+            </w:r>
+            <w:proofErr w:type="spellEnd"/>
+            <w:r>
+              <w:t xml:space="preserve"> benötigen für </w:t>
+            </w:r>
+            <w:proofErr w:type="gramStart"/>
+            <w:r>
+              <w:t>ein Threadwechsel</w:t>
+            </w:r>
+            <w:proofErr w:type="gramEnd"/>
+          </w:p>
+          <w:p>
+            <w:r>
+              <w:t xml:space="preserve">Patrik: Zeit bei der Berechnung fehlt. </w:t>
+            </w:r>
+            <w:r>
+              <w:t xml:space="preserve">Was machen </w:t>
+            </w:r>
+            <w:proofErr w:type="gramStart"/>
+            <w:r>
+              <w:t>wir</w:t>
+            </w:r>
+            <w:proofErr w:type="gramEnd"/>
+            <w:r>
+              <w:t xml:space="preserve"> wenn wir auch </w:t>
+            </w:r>
+            <w:proofErr w:type="spellStart"/>
+            <w:r>
+              <w:t>visualiseren</w:t>
+            </w:r>
+            <w:proofErr w:type="spellEnd"/>
+            <w:r>
+              <w:t xml:space="preserve"> wollen</w:t>
+            </w:r>
+          </w:p>
+          <w:p>
+            <w:r>
+              <w:t xml:space="preserve">Patrik: </w:t>
+            </w:r>
+            <w:proofErr w:type="spellStart"/>
+            <w:r>
+              <w:t>echtzeit</w:t>
+            </w:r>
+            <w:proofErr w:type="spellEnd"/>
+            <w:r>
+              <w:t xml:space="preserve"> </w:t>
+            </w:r>
+            <w:proofErr w:type="spellStart"/>
+            <w:r>
+              <w:t>berechnungen</w:t>
+            </w:r>
+            <w:proofErr w:type="spellEnd"/>
+            <w:r>
+              <w:t xml:space="preserve"> einführen -&gt; </w:t>
+            </w:r>
+            <w:proofErr w:type="spellStart"/>
+            <w:r>
+              <w:t>z.b.</w:t>
+            </w:r>
+            <w:proofErr w:type="spellEnd"/>
+            <w:r>
+              <w:t xml:space="preserve"> alle 100 </w:t>
+            </w:r>
+            <w:proofErr w:type="spellStart"/>
+            <w:r>
+              <w:t>ms</w:t>
+            </w:r>
+            <w:proofErr w:type="spellEnd"/>
+            <w:r>
+              <w:t xml:space="preserve"> =&gt; aktuelle </w:t>
+            </w:r>
+            <w:proofErr w:type="spellStart"/>
+            <w:r>
+              <w:t>status</w:t>
+            </w:r>
+            <w:proofErr w:type="spellEnd"/>
+            <w:r>
+              <w:t xml:space="preserve"> in eine </w:t>
+            </w:r>
+            <w:proofErr w:type="spellStart"/>
+            <w:r>
+              <w:t>tabelle</w:t>
+            </w:r>
+            <w:proofErr w:type="spellEnd"/>
+            <w:r>
+              <w:t xml:space="preserve"> schreiben</w:t>
+            </w:r>
+          </w:p>
+          <w:p>
+            <w:r>
+              <w:t xml:space="preserve">Wolfgang: </w:t>
+            </w:r>
+            <w:proofErr w:type="spellStart"/>
+            <w:r>
+              <w:t>rechnung</w:t>
+            </w:r>
+            <w:proofErr w:type="spellEnd"/>
+            <w:r>
+              <w:t xml:space="preserve"> ist nicht eine saubere </w:t>
+            </w:r>
+            <w:proofErr w:type="spellStart"/>
+            <w:r>
+              <w:t>architektur</w:t>
+            </w:r>
+            <w:proofErr w:type="spellEnd"/>
+            <w:r>
+              <w:t>, ist misch/</w:t>
+            </w:r>
+            <w:proofErr w:type="spellStart"/>
+            <w:r>
+              <w:t>masch</w:t>
+            </w:r>
+            <w:proofErr w:type="spellEnd"/>
+          </w:p>
         </w:tc>
       </w:tr>
       <w:tr>
@@ -1287,6 +1614,7 @@
               <w:pStyle w:val="berschriftinGrobuchstaben"/>
             </w:pPr>
             <w:r>
+              <w:lastRenderedPageBreak/>
               <w:t>Ergebnis</w:t>
             </w:r>
           </w:p>
@@ -1900,7 +2228,7 @@
     </w:tbl>
     <w:p>
       <w:bookmarkStart w:id="4" w:name="MinuteAdditional"/>
-      <w:bookmarkEnd w:id="2"/>
+      <w:bookmarkEnd w:id="3"/>
       <w:bookmarkEnd w:id="4"/>
     </w:p>
     <w:tbl>

</xml_diff>